<commit_message>
Analysis and results sections
</commit_message>
<xml_diff>
--- a/paper-nkos16/figures.docx
+++ b/paper-nkos16/figures.docx
@@ -6,7 +6,7 @@
       <w:r>
         <w:rPr>
           <w:noProof/>
-          <w:lang w:eastAsia="de-DE"/>
+          <w:lang w:val="en-US"/>
         </w:rPr>
         <w:drawing>
           <wp:inline distT="0" distB="0" distL="0" distR="0" wp14:anchorId="08042C04" wp14:editId="1CEFDA0C">
@@ -51,7 +51,7 @@
       <w:commentRangeEnd w:id="0"/>
       <w:r>
         <w:rPr>
-          <w:rStyle w:val="Kommentarzeichen"/>
+          <w:rStyle w:val="CommentReference"/>
         </w:rPr>
         <w:commentReference w:id="0"/>
       </w:r>
@@ -69,14 +69,33 @@
           <w:lang w:val="en-US"/>
         </w:rPr>
       </w:pPr>
-    </w:p>
-    <w:p>
       <w:r>
         <w:rPr>
           <w:noProof/>
-          <w:lang w:eastAsia="de-DE"/>
+          <w:lang w:val="en-US"/>
         </w:rPr>
         <w:lastRenderedPageBreak/>
+        <w:drawing>
+          <wp:inline distT="0" distB="0" distL="0" distR="0" wp14:anchorId="7C5B2A3E" wp14:editId="193EF9FF">
+            <wp:extent cx="4343400" cy="3533775"/>
+            <wp:effectExtent l="0" t="0" r="19050" b="9525"/>
+            <wp:docPr id="13" name="Chart 13"/>
+            <wp:cNvGraphicFramePr/>
+            <a:graphic xmlns:a="http://schemas.openxmlformats.org/drawingml/2006/main">
+              <a:graphicData uri="http://schemas.openxmlformats.org/drawingml/2006/chart">
+                <c:chart xmlns:c="http://schemas.openxmlformats.org/drawingml/2006/chart" xmlns:r="http://schemas.openxmlformats.org/officeDocument/2006/relationships" r:id="rId7"/>
+              </a:graphicData>
+            </a:graphic>
+          </wp:inline>
+        </w:drawing>
+      </w:r>
+    </w:p>
+    <w:p>
+      <w:r>
+        <w:rPr>
+          <w:noProof/>
+          <w:lang w:val="en-US"/>
+        </w:rPr>
         <w:drawing>
           <wp:inline distT="0" distB="0" distL="0" distR="0" wp14:anchorId="525FE98D" wp14:editId="56028BC0">
             <wp:extent cx="5762625" cy="4010025"/>
@@ -85,7 +104,7 @@
             <wp:cNvGraphicFramePr/>
             <a:graphic xmlns:a="http://schemas.openxmlformats.org/drawingml/2006/main">
               <a:graphicData uri="http://schemas.openxmlformats.org/drawingml/2006/chart">
-                <c:chart xmlns:c="http://schemas.openxmlformats.org/drawingml/2006/chart" xmlns:r="http://schemas.openxmlformats.org/officeDocument/2006/relationships" r:id="rId7"/>
+                <c:chart xmlns:c="http://schemas.openxmlformats.org/drawingml/2006/chart" xmlns:r="http://schemas.openxmlformats.org/officeDocument/2006/relationships" r:id="rId8"/>
               </a:graphicData>
             </a:graphic>
           </wp:inline>
@@ -117,8 +136,9 @@
       <w:r>
         <w:rPr>
           <w:noProof/>
-          <w:lang w:eastAsia="de-DE"/>
-        </w:rPr>
+          <w:lang w:val="en-US"/>
+        </w:rPr>
+        <w:lastRenderedPageBreak/>
         <w:drawing>
           <wp:inline distT="0" distB="0" distL="0" distR="0" wp14:anchorId="15CDC87F" wp14:editId="6E9C06EB">
             <wp:extent cx="5760720" cy="3966237"/>
@@ -127,7 +147,7 @@
             <wp:cNvGraphicFramePr/>
             <a:graphic xmlns:a="http://schemas.openxmlformats.org/drawingml/2006/main">
               <a:graphicData uri="http://schemas.openxmlformats.org/drawingml/2006/chart">
-                <c:chart xmlns:c="http://schemas.openxmlformats.org/drawingml/2006/chart" xmlns:r="http://schemas.openxmlformats.org/officeDocument/2006/relationships" r:id="rId8"/>
+                <c:chart xmlns:c="http://schemas.openxmlformats.org/drawingml/2006/chart" xmlns:r="http://schemas.openxmlformats.org/officeDocument/2006/relationships" r:id="rId9"/>
               </a:graphicData>
             </a:graphic>
           </wp:inline>
@@ -185,8 +205,9 @@
       <w:r>
         <w:rPr>
           <w:noProof/>
-          <w:lang w:eastAsia="de-DE"/>
-        </w:rPr>
+          <w:lang w:val="en-US"/>
+        </w:rPr>
+        <w:lastRenderedPageBreak/>
         <w:drawing>
           <wp:inline distT="0" distB="0" distL="0" distR="0" wp14:anchorId="430B3541" wp14:editId="29E2BEB1">
             <wp:extent cx="5762625" cy="4210050"/>
@@ -195,7 +216,7 @@
             <wp:cNvGraphicFramePr/>
             <a:graphic xmlns:a="http://schemas.openxmlformats.org/drawingml/2006/main">
               <a:graphicData uri="http://schemas.openxmlformats.org/drawingml/2006/chart">
-                <c:chart xmlns:c="http://schemas.openxmlformats.org/drawingml/2006/chart" xmlns:r="http://schemas.openxmlformats.org/officeDocument/2006/relationships" r:id="rId9"/>
+                <c:chart xmlns:c="http://schemas.openxmlformats.org/drawingml/2006/chart" xmlns:r="http://schemas.openxmlformats.org/officeDocument/2006/relationships" r:id="rId10"/>
               </a:graphicData>
             </a:graphic>
           </wp:inline>
@@ -238,7 +259,7 @@
       <w:commentRangeEnd w:id="1"/>
       <w:r>
         <w:rPr>
-          <w:rStyle w:val="Kommentarzeichen"/>
+          <w:rStyle w:val="CommentReference"/>
         </w:rPr>
         <w:commentReference w:id="1"/>
       </w:r>
@@ -257,113 +278,24 @@
           <w:lang w:val="en-US"/>
         </w:rPr>
       </w:pPr>
-      <w:bookmarkStart w:id="2" w:name="_GoBack"/>
-      <w:bookmarkEnd w:id="2"/>
     </w:p>
     <w:p>
       <w:pPr>
         <w:keepNext/>
+        <w:rPr>
+          <w:lang w:val="en-US"/>
+        </w:rPr>
       </w:pPr>
       <w:r>
         <w:rPr>
-          <w:noProof/>
-          <w:lang w:eastAsia="de-DE"/>
+          <w:lang w:val="en-US"/>
         </w:rPr>
         <w:lastRenderedPageBreak/>
         <w:drawing>
-          <wp:inline distT="0" distB="0" distL="0" distR="0" wp14:anchorId="1B7BD853" wp14:editId="79269FF9">
-            <wp:extent cx="5760720" cy="5019131"/>
+          <wp:inline distT="0" distB="0" distL="0" distR="0" wp14:anchorId="2DA0C610" wp14:editId="65B8F5CE">
+            <wp:extent cx="5760720" cy="4022582"/>
             <wp:effectExtent l="0" t="0" r="0" b="0"/>
-            <wp:docPr id="11" name="Picture 11"/>
-            <wp:cNvGraphicFramePr>
-              <a:graphicFrameLocks xmlns:a="http://schemas.openxmlformats.org/drawingml/2006/main" noChangeAspect="1"/>
-            </wp:cNvGraphicFramePr>
-            <a:graphic xmlns:a="http://schemas.openxmlformats.org/drawingml/2006/main">
-              <a:graphicData uri="http://schemas.openxmlformats.org/drawingml/2006/picture">
-                <pic:pic xmlns:pic="http://schemas.openxmlformats.org/drawingml/2006/picture">
-                  <pic:nvPicPr>
-                    <pic:cNvPr id="0" name=""/>
-                    <pic:cNvPicPr/>
-                  </pic:nvPicPr>
-                  <pic:blipFill>
-                    <a:blip r:embed="rId10"/>
-                    <a:stretch>
-                      <a:fillRect/>
-                    </a:stretch>
-                  </pic:blipFill>
-                  <pic:spPr>
-                    <a:xfrm>
-                      <a:off x="0" y="0"/>
-                      <a:ext cx="5760720" cy="5019131"/>
-                    </a:xfrm>
-                    <a:prstGeom prst="rect">
-                      <a:avLst/>
-                    </a:prstGeom>
-                  </pic:spPr>
-                </pic:pic>
-              </a:graphicData>
-            </a:graphic>
-          </wp:inline>
-        </w:drawing>
-      </w:r>
-    </w:p>
-    <w:p>
-      <w:pPr>
-        <w:pStyle w:val="Beschriftung"/>
-        <w:rPr>
-          <w:lang w:val="en-US"/>
-        </w:rPr>
-      </w:pPr>
-      <w:r>
-        <w:rPr>
-          <w:lang w:val="en-US"/>
-        </w:rPr>
-        <w:t xml:space="preserve">Figure </w:t>
-      </w:r>
-      <w:r>
-        <w:fldChar w:fldCharType="begin"/>
-      </w:r>
-      <w:r>
-        <w:rPr>
-          <w:lang w:val="en-US"/>
-        </w:rPr>
-        <w:instrText xml:space="preserve"> SEQ Figure \* ARABIC </w:instrText>
-      </w:r>
-      <w:r>
-        <w:fldChar w:fldCharType="separate"/>
-      </w:r>
-      <w:r>
-        <w:rPr>
-          <w:noProof/>
-          <w:lang w:val="en-US"/>
-        </w:rPr>
-        <w:t>1</w:t>
-      </w:r>
-      <w:r>
-        <w:fldChar w:fldCharType="end"/>
-      </w:r>
-      <w:r>
-        <w:rPr>
-          <w:lang w:val="en-US"/>
-        </w:rPr>
-        <w:t xml:space="preserve"> The whole network of authors in community of NKOS workshops</w:t>
-      </w:r>
-    </w:p>
-    <w:p>
-      <w:pPr>
-        <w:keepNext/>
-      </w:pPr>
-      <w:r>
-        <w:rPr>
-          <w:noProof/>
-          <w:lang w:eastAsia="de-DE"/>
-        </w:rPr>
-        <w:lastRenderedPageBreak/>
-        <w:drawing>
-          <wp:inline distT="0" distB="0" distL="0" distR="0" wp14:anchorId="6FFD6DB4" wp14:editId="686673DF">
-            <wp:extent cx="5760720" cy="5492466"/>
-            <wp:effectExtent l="0" t="0" r="0" b="0"/>
-            <wp:docPr id="4" name="Picture 4"/>
+            <wp:docPr id="3" name="Picture 3"/>
             <wp:cNvGraphicFramePr>
               <a:graphicFrameLocks xmlns:a="http://schemas.openxmlformats.org/drawingml/2006/main" noChangeAspect="1"/>
             </wp:cNvGraphicFramePr>
@@ -383,7 +315,7 @@
                   <pic:spPr>
                     <a:xfrm>
                       <a:off x="0" y="0"/>
-                      <a:ext cx="5760720" cy="5492466"/>
+                      <a:ext cx="5760720" cy="4022582"/>
                     </a:xfrm>
                     <a:prstGeom prst="rect">
                       <a:avLst/>
@@ -398,8 +330,7 @@
     </w:p>
     <w:p>
       <w:pPr>
-        <w:pStyle w:val="Beschriftung"/>
-        <w:jc w:val="center"/>
+        <w:pStyle w:val="Caption"/>
         <w:rPr>
           <w:lang w:val="en-US"/>
         </w:rPr>
@@ -427,7 +358,7 @@
           <w:noProof/>
           <w:lang w:val="en-US"/>
         </w:rPr>
-        <w:t>2</w:t>
+        <w:t>1</w:t>
       </w:r>
       <w:r>
         <w:fldChar w:fldCharType="end"/>
@@ -436,21 +367,38 @@
         <w:rPr>
           <w:lang w:val="en-US"/>
         </w:rPr>
-        <w:t xml:space="preserve"> largest component in the NKOS authorship-network</w:t>
-      </w:r>
-    </w:p>
-    <w:p>
+        <w:t xml:space="preserve"> </w:t>
+      </w:r>
+      <w:proofErr w:type="gramStart"/>
+      <w:r>
+        <w:rPr>
+          <w:lang w:val="en-US"/>
+        </w:rPr>
+        <w:t>The</w:t>
+      </w:r>
+      <w:proofErr w:type="gramEnd"/>
+      <w:r>
+        <w:rPr>
+          <w:lang w:val="en-US"/>
+        </w:rPr>
+        <w:t xml:space="preserve"> whole network of authors in community of NKOS workshops</w:t>
+      </w:r>
+    </w:p>
+    <w:p>
+      <w:pPr>
+        <w:keepNext/>
+      </w:pPr>
       <w:r>
         <w:rPr>
           <w:noProof/>
-          <w:lang w:eastAsia="de-DE"/>
+          <w:lang w:val="en-US"/>
         </w:rPr>
         <w:lastRenderedPageBreak/>
         <w:drawing>
-          <wp:inline distT="0" distB="0" distL="0" distR="0" wp14:anchorId="220AB148" wp14:editId="1A4D8126">
-            <wp:extent cx="5760720" cy="5455719"/>
+          <wp:inline distT="0" distB="0" distL="0" distR="0" wp14:anchorId="6FFD6DB4" wp14:editId="686673DF">
+            <wp:extent cx="5760720" cy="5492466"/>
             <wp:effectExtent l="0" t="0" r="0" b="0"/>
-            <wp:docPr id="7" name="Picture 7"/>
+            <wp:docPr id="4" name="Picture 4"/>
             <wp:cNvGraphicFramePr>
               <a:graphicFrameLocks xmlns:a="http://schemas.openxmlformats.org/drawingml/2006/main" noChangeAspect="1"/>
             </wp:cNvGraphicFramePr>
@@ -470,7 +418,7 @@
                   <pic:spPr>
                     <a:xfrm>
                       <a:off x="0" y="0"/>
-                      <a:ext cx="5760720" cy="5455719"/>
+                      <a:ext cx="5760720" cy="5492466"/>
                     </a:xfrm>
                     <a:prstGeom prst="rect">
                       <a:avLst/>
@@ -484,17 +432,68 @@
       </w:r>
     </w:p>
     <w:p>
+      <w:pPr>
+        <w:pStyle w:val="Caption"/>
+        <w:jc w:val="center"/>
+        <w:rPr>
+          <w:lang w:val="en-US"/>
+        </w:rPr>
+      </w:pPr>
+      <w:r>
+        <w:rPr>
+          <w:lang w:val="en-US"/>
+        </w:rPr>
+        <w:t xml:space="preserve">Figure </w:t>
+      </w:r>
+      <w:r>
+        <w:fldChar w:fldCharType="begin"/>
+      </w:r>
+      <w:r>
+        <w:rPr>
+          <w:lang w:val="en-US"/>
+        </w:rPr>
+        <w:instrText xml:space="preserve"> SEQ Figure \* ARABIC </w:instrText>
+      </w:r>
+      <w:r>
+        <w:fldChar w:fldCharType="separate"/>
+      </w:r>
       <w:r>
         <w:rPr>
           <w:noProof/>
-          <w:lang w:eastAsia="de-DE"/>
+          <w:lang w:val="en-US"/>
+        </w:rPr>
+        <w:t>2</w:t>
+      </w:r>
+      <w:r>
+        <w:fldChar w:fldCharType="end"/>
+      </w:r>
+      <w:r>
+        <w:rPr>
+          <w:lang w:val="en-US"/>
+        </w:rPr>
+        <w:t xml:space="preserve"> l</w:t>
+      </w:r>
+      <w:bookmarkStart w:id="2" w:name="_GoBack"/>
+      <w:r>
+        <w:rPr>
+          <w:lang w:val="en-US"/>
+        </w:rPr>
+        <w:t>argest component in the NKOS authorship-network</w:t>
+      </w:r>
+      <w:bookmarkEnd w:id="2"/>
+    </w:p>
+    <w:p>
+      <w:r>
+        <w:rPr>
+          <w:noProof/>
+          <w:lang w:val="en-US"/>
         </w:rPr>
         <w:lastRenderedPageBreak/>
         <w:drawing>
-          <wp:inline distT="0" distB="0" distL="0" distR="0" wp14:anchorId="761B819A" wp14:editId="1847D859">
-            <wp:extent cx="5760720" cy="5414072"/>
+          <wp:inline distT="0" distB="0" distL="0" distR="0" wp14:anchorId="220AB148" wp14:editId="1A4D8126">
+            <wp:extent cx="5760720" cy="5455719"/>
             <wp:effectExtent l="0" t="0" r="0" b="0"/>
-            <wp:docPr id="6" name="Picture 6"/>
+            <wp:docPr id="7" name="Picture 7"/>
             <wp:cNvGraphicFramePr>
               <a:graphicFrameLocks xmlns:a="http://schemas.openxmlformats.org/drawingml/2006/main" noChangeAspect="1"/>
             </wp:cNvGraphicFramePr>
@@ -514,7 +513,7 @@
                   <pic:spPr>
                     <a:xfrm>
                       <a:off x="0" y="0"/>
-                      <a:ext cx="5760720" cy="5414072"/>
+                      <a:ext cx="5760720" cy="5455719"/>
                     </a:xfrm>
                     <a:prstGeom prst="rect">
                       <a:avLst/>
@@ -527,20 +526,18 @@
         </w:drawing>
       </w:r>
     </w:p>
-    <w:p/>
-    <w:p/>
     <w:p>
       <w:r>
         <w:rPr>
           <w:noProof/>
-          <w:lang w:eastAsia="de-DE"/>
+          <w:lang w:val="en-US"/>
         </w:rPr>
         <w:lastRenderedPageBreak/>
         <w:drawing>
-          <wp:inline distT="0" distB="0" distL="0" distR="0" wp14:anchorId="26FD19FA" wp14:editId="337E9A48">
-            <wp:extent cx="5760720" cy="5455719"/>
+          <wp:inline distT="0" distB="0" distL="0" distR="0" wp14:anchorId="761B819A" wp14:editId="1847D859">
+            <wp:extent cx="5760720" cy="5414072"/>
             <wp:effectExtent l="0" t="0" r="0" b="0"/>
-            <wp:docPr id="9" name="Picture 9"/>
+            <wp:docPr id="6" name="Picture 6"/>
             <wp:cNvGraphicFramePr>
               <a:graphicFrameLocks xmlns:a="http://schemas.openxmlformats.org/drawingml/2006/main" noChangeAspect="1"/>
             </wp:cNvGraphicFramePr>
@@ -560,7 +557,7 @@
                   <pic:spPr>
                     <a:xfrm>
                       <a:off x="0" y="0"/>
-                      <a:ext cx="5760720" cy="5455719"/>
+                      <a:ext cx="5760720" cy="5414072"/>
                     </a:xfrm>
                     <a:prstGeom prst="rect">
                       <a:avLst/>
@@ -573,18 +570,20 @@
         </w:drawing>
       </w:r>
     </w:p>
+    <w:p/>
+    <w:p/>
     <w:p>
       <w:r>
         <w:rPr>
           <w:noProof/>
-          <w:lang w:eastAsia="de-DE"/>
+          <w:lang w:val="en-US"/>
         </w:rPr>
         <w:lastRenderedPageBreak/>
         <w:drawing>
-          <wp:inline distT="0" distB="0" distL="0" distR="0" wp14:anchorId="3546535E" wp14:editId="2D2ED93C">
-            <wp:extent cx="5760720" cy="5383450"/>
-            <wp:effectExtent l="0" t="0" r="0" b="8255"/>
-            <wp:docPr id="10" name="Picture 10"/>
+          <wp:inline distT="0" distB="0" distL="0" distR="0" wp14:anchorId="26FD19FA" wp14:editId="337E9A48">
+            <wp:extent cx="5760720" cy="5455719"/>
+            <wp:effectExtent l="0" t="0" r="0" b="0"/>
+            <wp:docPr id="9" name="Picture 9"/>
             <wp:cNvGraphicFramePr>
               <a:graphicFrameLocks xmlns:a="http://schemas.openxmlformats.org/drawingml/2006/main" noChangeAspect="1"/>
             </wp:cNvGraphicFramePr>
@@ -604,6 +603,50 @@
                   <pic:spPr>
                     <a:xfrm>
                       <a:off x="0" y="0"/>
+                      <a:ext cx="5760720" cy="5455719"/>
+                    </a:xfrm>
+                    <a:prstGeom prst="rect">
+                      <a:avLst/>
+                    </a:prstGeom>
+                  </pic:spPr>
+                </pic:pic>
+              </a:graphicData>
+            </a:graphic>
+          </wp:inline>
+        </w:drawing>
+      </w:r>
+    </w:p>
+    <w:p>
+      <w:r>
+        <w:rPr>
+          <w:noProof/>
+          <w:lang w:val="en-US"/>
+        </w:rPr>
+        <w:lastRenderedPageBreak/>
+        <w:drawing>
+          <wp:inline distT="0" distB="0" distL="0" distR="0" wp14:anchorId="3546535E" wp14:editId="2D2ED93C">
+            <wp:extent cx="5760720" cy="5383450"/>
+            <wp:effectExtent l="0" t="0" r="0" b="8255"/>
+            <wp:docPr id="10" name="Picture 10"/>
+            <wp:cNvGraphicFramePr>
+              <a:graphicFrameLocks xmlns:a="http://schemas.openxmlformats.org/drawingml/2006/main" noChangeAspect="1"/>
+            </wp:cNvGraphicFramePr>
+            <a:graphic xmlns:a="http://schemas.openxmlformats.org/drawingml/2006/main">
+              <a:graphicData uri="http://schemas.openxmlformats.org/drawingml/2006/picture">
+                <pic:pic xmlns:pic="http://schemas.openxmlformats.org/drawingml/2006/picture">
+                  <pic:nvPicPr>
+                    <pic:cNvPr id="0" name=""/>
+                    <pic:cNvPicPr/>
+                  </pic:nvPicPr>
+                  <pic:blipFill>
+                    <a:blip r:embed="rId16"/>
+                    <a:stretch>
+                      <a:fillRect/>
+                    </a:stretch>
+                  </pic:blipFill>
+                  <pic:spPr>
+                    <a:xfrm>
+                      <a:off x="0" y="0"/>
                       <a:ext cx="5760720" cy="5383450"/>
                     </a:xfrm>
                     <a:prstGeom prst="rect">
@@ -632,11 +675,11 @@
   <w:comment w:id="0" w:author="Mayr-Schlegel, Philipp" w:date="2016-07-08T18:23:00Z" w:initials="my">
     <w:p>
       <w:pPr>
-        <w:pStyle w:val="Kommentartext"/>
+        <w:pStyle w:val="CommentText"/>
       </w:pPr>
       <w:r>
         <w:rPr>
-          <w:rStyle w:val="Kommentarzeichen"/>
+          <w:rStyle w:val="CommentReference"/>
         </w:rPr>
         <w:annotationRef/>
       </w:r>
@@ -649,12 +692,12 @@
     </w:p>
     <w:p>
       <w:pPr>
-        <w:pStyle w:val="Kommentartext"/>
+        <w:pStyle w:val="CommentText"/>
       </w:pPr>
     </w:p>
     <w:p>
       <w:pPr>
-        <w:pStyle w:val="Kommentartext"/>
+        <w:pStyle w:val="CommentText"/>
       </w:pPr>
       <w:r>
         <w:t>D0</w:t>
@@ -662,7 +705,7 @@
     </w:p>
     <w:p>
       <w:pPr>
-        <w:pStyle w:val="Kommentartext"/>
+        <w:pStyle w:val="CommentText"/>
       </w:pPr>
       <w:r>
         <w:t>D2-6</w:t>
@@ -670,7 +713,7 @@
     </w:p>
     <w:p>
       <w:pPr>
-        <w:pStyle w:val="Kommentartext"/>
+        <w:pStyle w:val="CommentText"/>
       </w:pPr>
       <w:r>
         <w:t>D8-16</w:t>
@@ -678,7 +721,7 @@
     </w:p>
     <w:p>
       <w:pPr>
-        <w:pStyle w:val="Kommentartext"/>
+        <w:pStyle w:val="CommentText"/>
       </w:pPr>
       <w:r>
         <w:t>D18-d28</w:t>
@@ -686,7 +729,7 @@
     </w:p>
     <w:p>
       <w:pPr>
-        <w:pStyle w:val="Kommentartext"/>
+        <w:pStyle w:val="CommentText"/>
       </w:pPr>
       <w:r>
         <w:t>D30 und größer</w:t>
@@ -696,11 +739,11 @@
   <w:comment w:id="1" w:author="Mayr-Schlegel, Philipp" w:date="2016-07-08T18:23:00Z" w:initials="my">
     <w:p>
       <w:pPr>
-        <w:pStyle w:val="Kommentartext"/>
+        <w:pStyle w:val="CommentText"/>
       </w:pPr>
       <w:r>
         <w:rPr>
-          <w:rStyle w:val="Kommentarzeichen"/>
+          <w:rStyle w:val="CommentReference"/>
         </w:rPr>
         <w:annotationRef/>
       </w:r>
@@ -868,16 +911,17 @@
     <w:lsdException w:name="Bibliography" w:uiPriority="37"/>
     <w:lsdException w:name="TOC Heading" w:uiPriority="39" w:qFormat="1"/>
   </w:latentStyles>
-  <w:style w:type="paragraph" w:default="1" w:styleId="Standard">
+  <w:style w:type="paragraph" w:default="1" w:styleId="Normal">
     <w:name w:val="Normal"/>
     <w:qFormat/>
   </w:style>
-  <w:style w:type="character" w:default="1" w:styleId="Absatz-Standardschriftart">
+  <w:style w:type="character" w:default="1" w:styleId="DefaultParagraphFont">
     <w:name w:val="Default Paragraph Font"/>
     <w:uiPriority w:val="1"/>
+    <w:semiHidden/>
     <w:unhideWhenUsed/>
   </w:style>
-  <w:style w:type="table" w:default="1" w:styleId="NormaleTabelle">
+  <w:style w:type="table" w:default="1" w:styleId="TableNormal">
     <w:name w:val="Normal Table"/>
     <w:uiPriority w:val="99"/>
     <w:semiHidden/>
@@ -892,16 +936,16 @@
       </w:tblCellMar>
     </w:tblPr>
   </w:style>
-  <w:style w:type="numbering" w:default="1" w:styleId="KeineListe">
+  <w:style w:type="numbering" w:default="1" w:styleId="NoList">
     <w:name w:val="No List"/>
     <w:uiPriority w:val="99"/>
     <w:semiHidden/>
     <w:unhideWhenUsed/>
   </w:style>
-  <w:style w:type="paragraph" w:styleId="Sprechblasentext">
+  <w:style w:type="paragraph" w:styleId="BalloonText">
     <w:name w:val="Balloon Text"/>
-    <w:basedOn w:val="Standard"/>
-    <w:link w:val="SprechblasentextZchn"/>
+    <w:basedOn w:val="Normal"/>
+    <w:link w:val="BalloonTextChar"/>
     <w:uiPriority w:val="99"/>
     <w:semiHidden/>
     <w:unhideWhenUsed/>
@@ -915,10 +959,10 @@
       <w:szCs w:val="16"/>
     </w:rPr>
   </w:style>
-  <w:style w:type="character" w:customStyle="1" w:styleId="SprechblasentextZchn">
-    <w:name w:val="Sprechblasentext Zchn"/>
-    <w:basedOn w:val="Absatz-Standardschriftart"/>
-    <w:link w:val="Sprechblasentext"/>
+  <w:style w:type="character" w:customStyle="1" w:styleId="BalloonTextChar">
+    <w:name w:val="Balloon Text Char"/>
+    <w:basedOn w:val="DefaultParagraphFont"/>
+    <w:link w:val="BalloonText"/>
     <w:uiPriority w:val="99"/>
     <w:semiHidden/>
     <w:rsid w:val="00800B80"/>
@@ -928,10 +972,10 @@
       <w:szCs w:val="16"/>
     </w:rPr>
   </w:style>
-  <w:style w:type="paragraph" w:styleId="Beschriftung">
+  <w:style w:type="paragraph" w:styleId="Caption">
     <w:name w:val="caption"/>
-    <w:basedOn w:val="Standard"/>
-    <w:next w:val="Standard"/>
+    <w:basedOn w:val="Normal"/>
+    <w:next w:val="Normal"/>
     <w:uiPriority w:val="35"/>
     <w:unhideWhenUsed/>
     <w:qFormat/>
@@ -947,9 +991,9 @@
       <w:szCs w:val="18"/>
     </w:rPr>
   </w:style>
-  <w:style w:type="character" w:styleId="Kommentarzeichen">
+  <w:style w:type="character" w:styleId="CommentReference">
     <w:name w:val="annotation reference"/>
-    <w:basedOn w:val="Absatz-Standardschriftart"/>
+    <w:basedOn w:val="DefaultParagraphFont"/>
     <w:uiPriority w:val="99"/>
     <w:semiHidden/>
     <w:unhideWhenUsed/>
@@ -959,10 +1003,10 @@
       <w:szCs w:val="16"/>
     </w:rPr>
   </w:style>
-  <w:style w:type="paragraph" w:styleId="Kommentartext">
+  <w:style w:type="paragraph" w:styleId="CommentText">
     <w:name w:val="annotation text"/>
-    <w:basedOn w:val="Standard"/>
-    <w:link w:val="KommentartextZchn"/>
+    <w:basedOn w:val="Normal"/>
+    <w:link w:val="CommentTextChar"/>
     <w:uiPriority w:val="99"/>
     <w:semiHidden/>
     <w:unhideWhenUsed/>
@@ -975,10 +1019,10 @@
       <w:szCs w:val="20"/>
     </w:rPr>
   </w:style>
-  <w:style w:type="character" w:customStyle="1" w:styleId="KommentartextZchn">
-    <w:name w:val="Kommentartext Zchn"/>
-    <w:basedOn w:val="Absatz-Standardschriftart"/>
-    <w:link w:val="Kommentartext"/>
+  <w:style w:type="character" w:customStyle="1" w:styleId="CommentTextChar">
+    <w:name w:val="Comment Text Char"/>
+    <w:basedOn w:val="DefaultParagraphFont"/>
+    <w:link w:val="CommentText"/>
     <w:uiPriority w:val="99"/>
     <w:semiHidden/>
     <w:rsid w:val="00F979D7"/>
@@ -987,11 +1031,11 @@
       <w:szCs w:val="20"/>
     </w:rPr>
   </w:style>
-  <w:style w:type="paragraph" w:styleId="Kommentarthema">
+  <w:style w:type="paragraph" w:styleId="CommentSubject">
     <w:name w:val="annotation subject"/>
-    <w:basedOn w:val="Kommentartext"/>
-    <w:next w:val="Kommentartext"/>
-    <w:link w:val="KommentarthemaZchn"/>
+    <w:basedOn w:val="CommentText"/>
+    <w:next w:val="CommentText"/>
+    <w:link w:val="CommentSubjectChar"/>
     <w:uiPriority w:val="99"/>
     <w:semiHidden/>
     <w:unhideWhenUsed/>
@@ -1001,10 +1045,10 @@
       <w:bCs/>
     </w:rPr>
   </w:style>
-  <w:style w:type="character" w:customStyle="1" w:styleId="KommentarthemaZchn">
-    <w:name w:val="Kommentarthema Zchn"/>
-    <w:basedOn w:val="KommentartextZchn"/>
-    <w:link w:val="Kommentarthema"/>
+  <w:style w:type="character" w:customStyle="1" w:styleId="CommentSubjectChar">
+    <w:name w:val="Comment Subject Char"/>
+    <w:basedOn w:val="CommentTextChar"/>
+    <w:link w:val="CommentSubject"/>
     <w:uiPriority w:val="99"/>
     <w:semiHidden/>
     <w:rsid w:val="00F979D7"/>
@@ -1174,16 +1218,17 @@
     <w:lsdException w:name="Bibliography" w:uiPriority="37"/>
     <w:lsdException w:name="TOC Heading" w:uiPriority="39" w:qFormat="1"/>
   </w:latentStyles>
-  <w:style w:type="paragraph" w:default="1" w:styleId="Standard">
+  <w:style w:type="paragraph" w:default="1" w:styleId="Normal">
     <w:name w:val="Normal"/>
     <w:qFormat/>
   </w:style>
-  <w:style w:type="character" w:default="1" w:styleId="Absatz-Standardschriftart">
+  <w:style w:type="character" w:default="1" w:styleId="DefaultParagraphFont">
     <w:name w:val="Default Paragraph Font"/>
     <w:uiPriority w:val="1"/>
+    <w:semiHidden/>
     <w:unhideWhenUsed/>
   </w:style>
-  <w:style w:type="table" w:default="1" w:styleId="NormaleTabelle">
+  <w:style w:type="table" w:default="1" w:styleId="TableNormal">
     <w:name w:val="Normal Table"/>
     <w:uiPriority w:val="99"/>
     <w:semiHidden/>
@@ -1198,16 +1243,16 @@
       </w:tblCellMar>
     </w:tblPr>
   </w:style>
-  <w:style w:type="numbering" w:default="1" w:styleId="KeineListe">
+  <w:style w:type="numbering" w:default="1" w:styleId="NoList">
     <w:name w:val="No List"/>
     <w:uiPriority w:val="99"/>
     <w:semiHidden/>
     <w:unhideWhenUsed/>
   </w:style>
-  <w:style w:type="paragraph" w:styleId="Sprechblasentext">
+  <w:style w:type="paragraph" w:styleId="BalloonText">
     <w:name w:val="Balloon Text"/>
-    <w:basedOn w:val="Standard"/>
-    <w:link w:val="SprechblasentextZchn"/>
+    <w:basedOn w:val="Normal"/>
+    <w:link w:val="BalloonTextChar"/>
     <w:uiPriority w:val="99"/>
     <w:semiHidden/>
     <w:unhideWhenUsed/>
@@ -1221,10 +1266,10 @@
       <w:szCs w:val="16"/>
     </w:rPr>
   </w:style>
-  <w:style w:type="character" w:customStyle="1" w:styleId="SprechblasentextZchn">
-    <w:name w:val="Sprechblasentext Zchn"/>
-    <w:basedOn w:val="Absatz-Standardschriftart"/>
-    <w:link w:val="Sprechblasentext"/>
+  <w:style w:type="character" w:customStyle="1" w:styleId="BalloonTextChar">
+    <w:name w:val="Balloon Text Char"/>
+    <w:basedOn w:val="DefaultParagraphFont"/>
+    <w:link w:val="BalloonText"/>
     <w:uiPriority w:val="99"/>
     <w:semiHidden/>
     <w:rsid w:val="00800B80"/>
@@ -1234,10 +1279,10 @@
       <w:szCs w:val="16"/>
     </w:rPr>
   </w:style>
-  <w:style w:type="paragraph" w:styleId="Beschriftung">
+  <w:style w:type="paragraph" w:styleId="Caption">
     <w:name w:val="caption"/>
-    <w:basedOn w:val="Standard"/>
-    <w:next w:val="Standard"/>
+    <w:basedOn w:val="Normal"/>
+    <w:next w:val="Normal"/>
     <w:uiPriority w:val="35"/>
     <w:unhideWhenUsed/>
     <w:qFormat/>
@@ -1253,9 +1298,9 @@
       <w:szCs w:val="18"/>
     </w:rPr>
   </w:style>
-  <w:style w:type="character" w:styleId="Kommentarzeichen">
+  <w:style w:type="character" w:styleId="CommentReference">
     <w:name w:val="annotation reference"/>
-    <w:basedOn w:val="Absatz-Standardschriftart"/>
+    <w:basedOn w:val="DefaultParagraphFont"/>
     <w:uiPriority w:val="99"/>
     <w:semiHidden/>
     <w:unhideWhenUsed/>
@@ -1265,10 +1310,10 @@
       <w:szCs w:val="16"/>
     </w:rPr>
   </w:style>
-  <w:style w:type="paragraph" w:styleId="Kommentartext">
+  <w:style w:type="paragraph" w:styleId="CommentText">
     <w:name w:val="annotation text"/>
-    <w:basedOn w:val="Standard"/>
-    <w:link w:val="KommentartextZchn"/>
+    <w:basedOn w:val="Normal"/>
+    <w:link w:val="CommentTextChar"/>
     <w:uiPriority w:val="99"/>
     <w:semiHidden/>
     <w:unhideWhenUsed/>
@@ -1281,10 +1326,10 @@
       <w:szCs w:val="20"/>
     </w:rPr>
   </w:style>
-  <w:style w:type="character" w:customStyle="1" w:styleId="KommentartextZchn">
-    <w:name w:val="Kommentartext Zchn"/>
-    <w:basedOn w:val="Absatz-Standardschriftart"/>
-    <w:link w:val="Kommentartext"/>
+  <w:style w:type="character" w:customStyle="1" w:styleId="CommentTextChar">
+    <w:name w:val="Comment Text Char"/>
+    <w:basedOn w:val="DefaultParagraphFont"/>
+    <w:link w:val="CommentText"/>
     <w:uiPriority w:val="99"/>
     <w:semiHidden/>
     <w:rsid w:val="00F979D7"/>
@@ -1293,11 +1338,11 @@
       <w:szCs w:val="20"/>
     </w:rPr>
   </w:style>
-  <w:style w:type="paragraph" w:styleId="Kommentarthema">
+  <w:style w:type="paragraph" w:styleId="CommentSubject">
     <w:name w:val="annotation subject"/>
-    <w:basedOn w:val="Kommentartext"/>
-    <w:next w:val="Kommentartext"/>
-    <w:link w:val="KommentarthemaZchn"/>
+    <w:basedOn w:val="CommentText"/>
+    <w:next w:val="CommentText"/>
+    <w:link w:val="CommentSubjectChar"/>
     <w:uiPriority w:val="99"/>
     <w:semiHidden/>
     <w:unhideWhenUsed/>
@@ -1307,10 +1352,10 @@
       <w:bCs/>
     </w:rPr>
   </w:style>
-  <w:style w:type="character" w:customStyle="1" w:styleId="KommentarthemaZchn">
-    <w:name w:val="Kommentarthema Zchn"/>
-    <w:basedOn w:val="KommentartextZchn"/>
-    <w:link w:val="Kommentarthema"/>
+  <w:style w:type="character" w:customStyle="1" w:styleId="CommentSubjectChar">
+    <w:name w:val="Comment Subject Char"/>
+    <w:basedOn w:val="CommentTextChar"/>
+    <w:link w:val="CommentSubject"/>
     <w:uiPriority w:val="99"/>
     <w:semiHidden/>
     <w:rsid w:val="00F979D7"/>
@@ -1327,7 +1372,7 @@
 <file path=word/charts/chart1.xml><?xml version="1.0" encoding="utf-8"?>
 <c:chartSpace xmlns:c="http://schemas.openxmlformats.org/drawingml/2006/chart" xmlns:a="http://schemas.openxmlformats.org/drawingml/2006/main" xmlns:r="http://schemas.openxmlformats.org/officeDocument/2006/relationships">
   <c:date1904 val="0"/>
-  <c:lang val="de-DE"/>
+  <c:lang val="en-US"/>
   <c:roundedCorners val="0"/>
   <mc:AlternateContent xmlns:mc="http://schemas.openxmlformats.org/markup-compatibility/2006">
     <mc:Choice xmlns:c14="http://schemas.microsoft.com/office/drawing/2007/8/2/chart" Requires="c14">
@@ -1464,7 +1509,7 @@
                 <a:pPr>
                   <a:defRPr sz="1100" b="1"/>
                 </a:pPr>
-                <a:endParaRPr lang="de-DE"/>
+                <a:endParaRPr lang="en-US"/>
               </a:p>
             </c:txPr>
             <c:showLegendKey val="0"/>
@@ -1603,6 +1648,7 @@
     </c:plotArea>
     <c:legend>
       <c:legendPos val="r"/>
+      <c:layout/>
       <c:overlay val="0"/>
     </c:legend>
     <c:plotVisOnly val="1"/>
@@ -1618,7 +1664,176 @@
 <file path=word/charts/chart2.xml><?xml version="1.0" encoding="utf-8"?>
 <c:chartSpace xmlns:c="http://schemas.openxmlformats.org/drawingml/2006/chart" xmlns:a="http://schemas.openxmlformats.org/drawingml/2006/main" xmlns:r="http://schemas.openxmlformats.org/officeDocument/2006/relationships">
   <c:date1904 val="0"/>
-  <c:lang val="de-DE"/>
+  <c:lang val="en-US"/>
+  <c:roundedCorners val="0"/>
+  <mc:AlternateContent xmlns:mc="http://schemas.openxmlformats.org/markup-compatibility/2006">
+    <mc:Choice xmlns:c14="http://schemas.microsoft.com/office/drawing/2007/8/2/chart" Requires="c14">
+      <c14:style val="118"/>
+    </mc:Choice>
+    <mc:Fallback>
+      <c:style val="18"/>
+    </mc:Fallback>
+  </mc:AlternateContent>
+  <c:chart>
+    <c:autoTitleDeleted val="1"/>
+    <c:plotArea>
+      <c:layout/>
+      <c:pieChart>
+        <c:varyColors val="1"/>
+        <c:ser>
+          <c:idx val="0"/>
+          <c:order val="0"/>
+          <c:tx>
+            <c:strRef>
+              <c:f>degreeStatistic2!$B$1</c:f>
+              <c:strCache>
+                <c:ptCount val="1"/>
+                <c:pt idx="0">
+                  <c:v>count(*)</c:v>
+                </c:pt>
+              </c:strCache>
+            </c:strRef>
+          </c:tx>
+          <c:dPt>
+            <c:idx val="3"/>
+            <c:bubble3D val="0"/>
+            <c:spPr>
+              <a:solidFill>
+                <a:srgbClr val="A38FBB"/>
+              </a:solidFill>
+            </c:spPr>
+          </c:dPt>
+          <c:dLbls>
+            <c:dLbl>
+              <c:idx val="4"/>
+              <c:numFmt formatCode="General" sourceLinked="0"/>
+              <c:spPr/>
+              <c:txPr>
+                <a:bodyPr/>
+                <a:lstStyle/>
+                <a:p>
+                  <a:pPr>
+                    <a:defRPr sz="1100" b="1"/>
+                  </a:pPr>
+                  <a:endParaRPr lang="en-US"/>
+                </a:p>
+              </c:txPr>
+              <c:dLblPos val="inEnd"/>
+              <c:showLegendKey val="0"/>
+              <c:showVal val="0"/>
+              <c:showCatName val="0"/>
+              <c:showSerName val="0"/>
+              <c:showPercent val="1"/>
+              <c:showBubbleSize val="0"/>
+            </c:dLbl>
+            <c:txPr>
+              <a:bodyPr/>
+              <a:lstStyle/>
+              <a:p>
+                <a:pPr>
+                  <a:defRPr sz="1100" b="1"/>
+                </a:pPr>
+                <a:endParaRPr lang="en-US"/>
+              </a:p>
+            </c:txPr>
+            <c:dLblPos val="inEnd"/>
+            <c:showLegendKey val="0"/>
+            <c:showVal val="0"/>
+            <c:showCatName val="0"/>
+            <c:showSerName val="0"/>
+            <c:showPercent val="1"/>
+            <c:showBubbleSize val="0"/>
+            <c:showLeaderLines val="1"/>
+          </c:dLbls>
+          <c:cat>
+            <c:strRef>
+              <c:f>degreeStatistic2!$A$2:$A$6</c:f>
+              <c:strCache>
+                <c:ptCount val="5"/>
+                <c:pt idx="0">
+                  <c:v>Degree &gt;= 30</c:v>
+                </c:pt>
+                <c:pt idx="1">
+                  <c:v>Dgree 18-28</c:v>
+                </c:pt>
+                <c:pt idx="2">
+                  <c:v>Degree 8-16</c:v>
+                </c:pt>
+                <c:pt idx="3">
+                  <c:v>Degree 2-6</c:v>
+                </c:pt>
+                <c:pt idx="4">
+                  <c:v>Degree 0</c:v>
+                </c:pt>
+              </c:strCache>
+            </c:strRef>
+          </c:cat>
+          <c:val>
+            <c:numRef>
+              <c:f>degreeStatistic2!$B$2:$B$6</c:f>
+              <c:numCache>
+                <c:formatCode>General</c:formatCode>
+                <c:ptCount val="5"/>
+                <c:pt idx="0">
+                  <c:v>3</c:v>
+                </c:pt>
+                <c:pt idx="1">
+                  <c:v>8</c:v>
+                </c:pt>
+                <c:pt idx="2">
+                  <c:v>59</c:v>
+                </c:pt>
+                <c:pt idx="3">
+                  <c:v>115</c:v>
+                </c:pt>
+                <c:pt idx="4">
+                  <c:v>33</c:v>
+                </c:pt>
+              </c:numCache>
+            </c:numRef>
+          </c:val>
+        </c:ser>
+        <c:dLbls>
+          <c:showLegendKey val="0"/>
+          <c:showVal val="0"/>
+          <c:showCatName val="0"/>
+          <c:showSerName val="0"/>
+          <c:showPercent val="1"/>
+          <c:showBubbleSize val="0"/>
+          <c:showLeaderLines val="1"/>
+        </c:dLbls>
+        <c:firstSliceAng val="0"/>
+      </c:pieChart>
+    </c:plotArea>
+    <c:legend>
+      <c:legendPos val="r"/>
+      <c:layout/>
+      <c:overlay val="0"/>
+      <c:txPr>
+        <a:bodyPr/>
+        <a:lstStyle/>
+        <a:p>
+          <a:pPr>
+            <a:defRPr sz="1200"/>
+          </a:pPr>
+          <a:endParaRPr lang="en-US"/>
+        </a:p>
+      </c:txPr>
+    </c:legend>
+    <c:plotVisOnly val="1"/>
+    <c:dispBlanksAs val="gap"/>
+    <c:showDLblsOverMax val="0"/>
+  </c:chart>
+  <c:externalData r:id="rId1">
+    <c:autoUpdate val="0"/>
+  </c:externalData>
+</c:chartSpace>
+</file>
+
+<file path=word/charts/chart3.xml><?xml version="1.0" encoding="utf-8"?>
+<c:chartSpace xmlns:c="http://schemas.openxmlformats.org/drawingml/2006/chart" xmlns:a="http://schemas.openxmlformats.org/drawingml/2006/main" xmlns:r="http://schemas.openxmlformats.org/officeDocument/2006/relationships">
+  <c:date1904 val="0"/>
+  <c:lang val="en-US"/>
   <c:roundedCorners val="0"/>
   <mc:AlternateContent xmlns:mc="http://schemas.openxmlformats.org/markup-compatibility/2006">
     <mc:Choice xmlns:c14="http://schemas.microsoft.com/office/drawing/2007/8/2/chart" Requires="c14">
@@ -1758,11 +1973,11 @@
         </c:dLbls>
         <c:gapWidth val="150"/>
         <c:overlap val="-25"/>
-        <c:axId val="79650176"/>
-        <c:axId val="79676544"/>
+        <c:axId val="41265408"/>
+        <c:axId val="41279488"/>
       </c:barChart>
       <c:catAx>
-        <c:axId val="79650176"/>
+        <c:axId val="41265408"/>
         <c:scaling>
           <c:orientation val="minMax"/>
         </c:scaling>
@@ -1778,10 +1993,10 @@
             <a:pPr>
               <a:defRPr sz="1100" b="1"/>
             </a:pPr>
-            <a:endParaRPr lang="de-DE"/>
+            <a:endParaRPr lang="en-US"/>
           </a:p>
         </c:txPr>
-        <c:crossAx val="79676544"/>
+        <c:crossAx val="41279488"/>
         <c:crosses val="autoZero"/>
         <c:auto val="1"/>
         <c:lblAlgn val="ctr"/>
@@ -1789,7 +2004,7 @@
         <c:noMultiLvlLbl val="0"/>
       </c:catAx>
       <c:valAx>
-        <c:axId val="79676544"/>
+        <c:axId val="41279488"/>
         <c:scaling>
           <c:orientation val="minMax"/>
         </c:scaling>
@@ -1799,13 +2014,14 @@
         <c:majorTickMark val="out"/>
         <c:minorTickMark val="none"/>
         <c:tickLblPos val="nextTo"/>
-        <c:crossAx val="79650176"/>
+        <c:crossAx val="41265408"/>
         <c:crosses val="autoZero"/>
         <c:crossBetween val="between"/>
       </c:valAx>
     </c:plotArea>
     <c:legend>
       <c:legendPos val="b"/>
+      <c:layout/>
       <c:overlay val="0"/>
     </c:legend>
     <c:plotVisOnly val="1"/>
@@ -1818,10 +2034,10 @@
 </c:chartSpace>
 </file>
 
-<file path=word/charts/chart3.xml><?xml version="1.0" encoding="utf-8"?>
+<file path=word/charts/chart4.xml><?xml version="1.0" encoding="utf-8"?>
 <c:chartSpace xmlns:c="http://schemas.openxmlformats.org/drawingml/2006/chart" xmlns:a="http://schemas.openxmlformats.org/drawingml/2006/main" xmlns:r="http://schemas.openxmlformats.org/officeDocument/2006/relationships">
   <c:date1904 val="0"/>
-  <c:lang val="de-DE"/>
+  <c:lang val="en-US"/>
   <c:roundedCorners val="0"/>
   <mc:AlternateContent xmlns:mc="http://schemas.openxmlformats.org/markup-compatibility/2006">
     <mc:Choice xmlns:c14="http://schemas.microsoft.com/office/drawing/2007/8/2/chart" Requires="c14">
@@ -1972,11 +2188,11 @@
         </c:dLbls>
         <c:gapWidth val="150"/>
         <c:overlap val="-25"/>
-        <c:axId val="82560512"/>
-        <c:axId val="82562048"/>
+        <c:axId val="41316736"/>
+        <c:axId val="41318272"/>
       </c:barChart>
       <c:catAx>
-        <c:axId val="82560512"/>
+        <c:axId val="41316736"/>
         <c:scaling>
           <c:orientation val="minMax"/>
         </c:scaling>
@@ -1992,10 +2208,10 @@
             <a:pPr>
               <a:defRPr sz="1100" b="1"/>
             </a:pPr>
-            <a:endParaRPr lang="de-DE"/>
+            <a:endParaRPr lang="en-US"/>
           </a:p>
         </c:txPr>
-        <c:crossAx val="82562048"/>
+        <c:crossAx val="41318272"/>
         <c:crosses val="autoZero"/>
         <c:auto val="1"/>
         <c:lblAlgn val="ctr"/>
@@ -2003,7 +2219,7 @@
         <c:noMultiLvlLbl val="0"/>
       </c:catAx>
       <c:valAx>
-        <c:axId val="82562048"/>
+        <c:axId val="41318272"/>
         <c:scaling>
           <c:orientation val="minMax"/>
         </c:scaling>
@@ -2013,13 +2229,14 @@
         <c:majorTickMark val="none"/>
         <c:minorTickMark val="none"/>
         <c:tickLblPos val="nextTo"/>
-        <c:crossAx val="82560512"/>
+        <c:crossAx val="41316736"/>
         <c:crosses val="autoZero"/>
         <c:crossBetween val="between"/>
       </c:valAx>
     </c:plotArea>
     <c:legend>
       <c:legendPos val="b"/>
+      <c:layout/>
       <c:overlay val="0"/>
     </c:legend>
     <c:plotVisOnly val="1"/>
@@ -2032,10 +2249,10 @@
 </c:chartSpace>
 </file>
 
-<file path=word/charts/chart4.xml><?xml version="1.0" encoding="utf-8"?>
+<file path=word/charts/chart5.xml><?xml version="1.0" encoding="utf-8"?>
 <c:chartSpace xmlns:c="http://schemas.openxmlformats.org/drawingml/2006/chart" xmlns:a="http://schemas.openxmlformats.org/drawingml/2006/main" xmlns:r="http://schemas.openxmlformats.org/officeDocument/2006/relationships">
   <c:date1904 val="0"/>
-  <c:lang val="de-DE"/>
+  <c:lang val="en-US"/>
   <c:roundedCorners val="0"/>
   <mc:AlternateContent xmlns:mc="http://schemas.openxmlformats.org/markup-compatibility/2006">
     <mc:Choice xmlns:c14="http://schemas.microsoft.com/office/drawing/2007/8/2/chart" Requires="c14">
@@ -2186,11 +2403,11 @@
         </c:dLbls>
         <c:gapWidth val="150"/>
         <c:overlap val="-25"/>
-        <c:axId val="82582912"/>
-        <c:axId val="82609280"/>
+        <c:axId val="55765248"/>
+        <c:axId val="55783424"/>
       </c:barChart>
       <c:catAx>
-        <c:axId val="82582912"/>
+        <c:axId val="55765248"/>
         <c:scaling>
           <c:orientation val="minMax"/>
         </c:scaling>
@@ -2206,10 +2423,10 @@
             <a:pPr>
               <a:defRPr sz="1100" b="1"/>
             </a:pPr>
-            <a:endParaRPr lang="de-DE"/>
+            <a:endParaRPr lang="en-US"/>
           </a:p>
         </c:txPr>
-        <c:crossAx val="82609280"/>
+        <c:crossAx val="55783424"/>
         <c:crosses val="autoZero"/>
         <c:auto val="1"/>
         <c:lblAlgn val="ctr"/>
@@ -2217,7 +2434,7 @@
         <c:noMultiLvlLbl val="0"/>
       </c:catAx>
       <c:valAx>
-        <c:axId val="82609280"/>
+        <c:axId val="55783424"/>
         <c:scaling>
           <c:orientation val="minMax"/>
         </c:scaling>
@@ -2227,13 +2444,14 @@
         <c:majorTickMark val="out"/>
         <c:minorTickMark val="none"/>
         <c:tickLblPos val="nextTo"/>
-        <c:crossAx val="82582912"/>
+        <c:crossAx val="55765248"/>
         <c:crosses val="autoZero"/>
         <c:crossBetween val="between"/>
       </c:valAx>
     </c:plotArea>
     <c:legend>
       <c:legendPos val="b"/>
+      <c:layout/>
       <c:overlay val="0"/>
     </c:legend>
     <c:plotVisOnly val="1"/>

</xml_diff>

<commit_message>
add some details to the result and conclusion and correcting some figures
</commit_message>
<xml_diff>
--- a/paper-nkos16/figures.docx
+++ b/paper-nkos16/figures.docx
@@ -6,7 +6,7 @@
       <w:r>
         <w:rPr>
           <w:noProof/>
-          <w:lang w:val="en-US"/>
+          <w:lang w:eastAsia="de-DE"/>
         </w:rPr>
         <w:drawing>
           <wp:inline distT="0" distB="0" distL="0" distR="0" wp14:anchorId="08042C04" wp14:editId="1CEFDA0C">
@@ -51,7 +51,7 @@
       <w:commentRangeEnd w:id="0"/>
       <w:r>
         <w:rPr>
-          <w:rStyle w:val="CommentReference"/>
+          <w:rStyle w:val="Kommentarzeichen"/>
         </w:rPr>
         <w:commentReference w:id="0"/>
       </w:r>
@@ -69,17 +69,24 @@
           <w:lang w:val="en-US"/>
         </w:rPr>
       </w:pPr>
+    </w:p>
+    <w:p>
+      <w:pPr>
+        <w:rPr>
+          <w:lang w:val="en-US"/>
+        </w:rPr>
+      </w:pPr>
       <w:r>
         <w:rPr>
           <w:noProof/>
-          <w:lang w:val="en-US"/>
+          <w:lang w:eastAsia="de-DE"/>
         </w:rPr>
         <w:lastRenderedPageBreak/>
         <w:drawing>
-          <wp:inline distT="0" distB="0" distL="0" distR="0" wp14:anchorId="7C5B2A3E" wp14:editId="193EF9FF">
-            <wp:extent cx="4343400" cy="3533775"/>
+          <wp:inline distT="0" distB="0" distL="0" distR="0" wp14:anchorId="48DCBE5E" wp14:editId="577FE7C0">
+            <wp:extent cx="4248150" cy="3190875"/>
             <wp:effectExtent l="0" t="0" r="19050" b="9525"/>
-            <wp:docPr id="13" name="Chart 13"/>
+            <wp:docPr id="11" name="Diagramm 11"/>
             <wp:cNvGraphicFramePr/>
             <a:graphic xmlns:a="http://schemas.openxmlformats.org/drawingml/2006/main">
               <a:graphicData uri="http://schemas.openxmlformats.org/drawingml/2006/chart">
@@ -91,16 +98,25 @@
       </w:r>
     </w:p>
     <w:p>
+      <w:bookmarkStart w:id="1" w:name="_GoBack"/>
+      <w:bookmarkEnd w:id="1"/>
+    </w:p>
+    <w:p>
+      <w:pPr>
+        <w:rPr>
+          <w:lang w:val="en-US"/>
+        </w:rPr>
+      </w:pPr>
       <w:r>
         <w:rPr>
           <w:noProof/>
-          <w:lang w:val="en-US"/>
+          <w:lang w:eastAsia="de-DE"/>
         </w:rPr>
         <w:drawing>
-          <wp:inline distT="0" distB="0" distL="0" distR="0" wp14:anchorId="525FE98D" wp14:editId="56028BC0">
-            <wp:extent cx="5762625" cy="4010025"/>
-            <wp:effectExtent l="0" t="0" r="9525" b="9525"/>
-            <wp:docPr id="8" name="Chart 8"/>
+          <wp:inline distT="0" distB="0" distL="0" distR="0" wp14:anchorId="58B5DFBC" wp14:editId="5D38364A">
+            <wp:extent cx="5238750" cy="3971925"/>
+            <wp:effectExtent l="0" t="0" r="19050" b="9525"/>
+            <wp:docPr id="14" name="Diagramm 14"/>
             <wp:cNvGraphicFramePr/>
             <a:graphic xmlns:a="http://schemas.openxmlformats.org/drawingml/2006/main">
               <a:graphicData uri="http://schemas.openxmlformats.org/drawingml/2006/chart">
@@ -136,7 +152,7 @@
       <w:r>
         <w:rPr>
           <w:noProof/>
-          <w:lang w:val="en-US"/>
+          <w:lang w:eastAsia="de-DE"/>
         </w:rPr>
         <w:lastRenderedPageBreak/>
         <w:drawing>
@@ -205,7 +221,7 @@
       <w:r>
         <w:rPr>
           <w:noProof/>
-          <w:lang w:val="en-US"/>
+          <w:lang w:eastAsia="de-DE"/>
         </w:rPr>
         <w:lastRenderedPageBreak/>
         <w:drawing>
@@ -237,7 +253,7 @@
         </w:rPr>
         <w:t xml:space="preserve">Authors with </w:t>
       </w:r>
-      <w:commentRangeStart w:id="1"/>
+      <w:commentRangeStart w:id="2"/>
       <w:proofErr w:type="spellStart"/>
       <w:r>
         <w:rPr>
@@ -256,12 +272,12 @@
         </w:rPr>
         <w:t xml:space="preserve"> </w:t>
       </w:r>
-      <w:commentRangeEnd w:id="1"/>
-      <w:r>
-        <w:rPr>
-          <w:rStyle w:val="CommentReference"/>
-        </w:rPr>
-        <w:commentReference w:id="1"/>
+      <w:commentRangeEnd w:id="2"/>
+      <w:r>
+        <w:rPr>
+          <w:rStyle w:val="Kommentarzeichen"/>
+        </w:rPr>
+        <w:commentReference w:id="2"/>
       </w:r>
       <w:r>
         <w:rPr>
@@ -288,7 +304,8 @@
       </w:pPr>
       <w:r>
         <w:rPr>
-          <w:lang w:val="en-US"/>
+          <w:noProof/>
+          <w:lang w:eastAsia="de-DE"/>
         </w:rPr>
         <w:lastRenderedPageBreak/>
         <w:drawing>
@@ -330,7 +347,7 @@
     </w:p>
     <w:p>
       <w:pPr>
-        <w:pStyle w:val="Caption"/>
+        <w:pStyle w:val="Beschriftung"/>
         <w:rPr>
           <w:lang w:val="en-US"/>
         </w:rPr>
@@ -391,7 +408,7 @@
       <w:r>
         <w:rPr>
           <w:noProof/>
-          <w:lang w:val="en-US"/>
+          <w:lang w:eastAsia="de-DE"/>
         </w:rPr>
         <w:lastRenderedPageBreak/>
         <w:drawing>
@@ -433,7 +450,7 @@
     </w:p>
     <w:p>
       <w:pPr>
-        <w:pStyle w:val="Caption"/>
+        <w:pStyle w:val="Beschriftung"/>
         <w:jc w:val="center"/>
         <w:rPr>
           <w:lang w:val="en-US"/>
@@ -471,22 +488,14 @@
         <w:rPr>
           <w:lang w:val="en-US"/>
         </w:rPr>
-        <w:t xml:space="preserve"> l</w:t>
-      </w:r>
-      <w:bookmarkStart w:id="2" w:name="_GoBack"/>
-      <w:r>
-        <w:rPr>
-          <w:lang w:val="en-US"/>
-        </w:rPr>
-        <w:t>argest component in the NKOS authorship-network</w:t>
-      </w:r>
-      <w:bookmarkEnd w:id="2"/>
+        <w:t xml:space="preserve"> largest component in the NKOS authorship-network</w:t>
+      </w:r>
     </w:p>
     <w:p>
       <w:r>
         <w:rPr>
           <w:noProof/>
-          <w:lang w:val="en-US"/>
+          <w:lang w:eastAsia="de-DE"/>
         </w:rPr>
         <w:lastRenderedPageBreak/>
         <w:drawing>
@@ -530,7 +539,7 @@
       <w:r>
         <w:rPr>
           <w:noProof/>
-          <w:lang w:val="en-US"/>
+          <w:lang w:eastAsia="de-DE"/>
         </w:rPr>
         <w:lastRenderedPageBreak/>
         <w:drawing>
@@ -576,7 +585,7 @@
       <w:r>
         <w:rPr>
           <w:noProof/>
-          <w:lang w:val="en-US"/>
+          <w:lang w:eastAsia="de-DE"/>
         </w:rPr>
         <w:lastRenderedPageBreak/>
         <w:drawing>
@@ -620,7 +629,7 @@
       <w:r>
         <w:rPr>
           <w:noProof/>
-          <w:lang w:val="en-US"/>
+          <w:lang w:eastAsia="de-DE"/>
         </w:rPr>
         <w:lastRenderedPageBreak/>
         <w:drawing>
@@ -675,11 +684,11 @@
   <w:comment w:id="0" w:author="Mayr-Schlegel, Philipp" w:date="2016-07-08T18:23:00Z" w:initials="my">
     <w:p>
       <w:pPr>
-        <w:pStyle w:val="CommentText"/>
+        <w:pStyle w:val="Kommentartext"/>
       </w:pPr>
       <w:r>
         <w:rPr>
-          <w:rStyle w:val="CommentReference"/>
+          <w:rStyle w:val="Kommentarzeichen"/>
         </w:rPr>
         <w:annotationRef/>
       </w:r>
@@ -692,12 +701,12 @@
     </w:p>
     <w:p>
       <w:pPr>
-        <w:pStyle w:val="CommentText"/>
+        <w:pStyle w:val="Kommentartext"/>
       </w:pPr>
     </w:p>
     <w:p>
       <w:pPr>
-        <w:pStyle w:val="CommentText"/>
+        <w:pStyle w:val="Kommentartext"/>
       </w:pPr>
       <w:r>
         <w:t>D0</w:t>
@@ -705,7 +714,7 @@
     </w:p>
     <w:p>
       <w:pPr>
-        <w:pStyle w:val="CommentText"/>
+        <w:pStyle w:val="Kommentartext"/>
       </w:pPr>
       <w:r>
         <w:t>D2-6</w:t>
@@ -713,7 +722,7 @@
     </w:p>
     <w:p>
       <w:pPr>
-        <w:pStyle w:val="CommentText"/>
+        <w:pStyle w:val="Kommentartext"/>
       </w:pPr>
       <w:r>
         <w:t>D8-16</w:t>
@@ -721,7 +730,7 @@
     </w:p>
     <w:p>
       <w:pPr>
-        <w:pStyle w:val="CommentText"/>
+        <w:pStyle w:val="Kommentartext"/>
       </w:pPr>
       <w:r>
         <w:t>D18-d28</w:t>
@@ -729,21 +738,21 @@
     </w:p>
     <w:p>
       <w:pPr>
-        <w:pStyle w:val="CommentText"/>
+        <w:pStyle w:val="Kommentartext"/>
       </w:pPr>
       <w:r>
         <w:t>D30 und größer</w:t>
       </w:r>
     </w:p>
   </w:comment>
-  <w:comment w:id="1" w:author="Mayr-Schlegel, Philipp" w:date="2016-07-08T18:23:00Z" w:initials="my">
+  <w:comment w:id="2" w:author="Mayr-Schlegel, Philipp" w:date="2016-07-08T18:23:00Z" w:initials="my">
     <w:p>
       <w:pPr>
-        <w:pStyle w:val="CommentText"/>
+        <w:pStyle w:val="Kommentartext"/>
       </w:pPr>
       <w:r>
         <w:rPr>
-          <w:rStyle w:val="CommentReference"/>
+          <w:rStyle w:val="Kommentarzeichen"/>
         </w:rPr>
         <w:annotationRef/>
       </w:r>
@@ -911,17 +920,17 @@
     <w:lsdException w:name="Bibliography" w:uiPriority="37"/>
     <w:lsdException w:name="TOC Heading" w:uiPriority="39" w:qFormat="1"/>
   </w:latentStyles>
-  <w:style w:type="paragraph" w:default="1" w:styleId="Normal">
+  <w:style w:type="paragraph" w:default="1" w:styleId="Standard">
     <w:name w:val="Normal"/>
     <w:qFormat/>
   </w:style>
-  <w:style w:type="character" w:default="1" w:styleId="DefaultParagraphFont">
+  <w:style w:type="character" w:default="1" w:styleId="Absatz-Standardschriftart">
     <w:name w:val="Default Paragraph Font"/>
     <w:uiPriority w:val="1"/>
     <w:semiHidden/>
     <w:unhideWhenUsed/>
   </w:style>
-  <w:style w:type="table" w:default="1" w:styleId="TableNormal">
+  <w:style w:type="table" w:default="1" w:styleId="NormaleTabelle">
     <w:name w:val="Normal Table"/>
     <w:uiPriority w:val="99"/>
     <w:semiHidden/>
@@ -936,16 +945,16 @@
       </w:tblCellMar>
     </w:tblPr>
   </w:style>
-  <w:style w:type="numbering" w:default="1" w:styleId="NoList">
+  <w:style w:type="numbering" w:default="1" w:styleId="KeineListe">
     <w:name w:val="No List"/>
     <w:uiPriority w:val="99"/>
     <w:semiHidden/>
     <w:unhideWhenUsed/>
   </w:style>
-  <w:style w:type="paragraph" w:styleId="BalloonText">
+  <w:style w:type="paragraph" w:styleId="Sprechblasentext">
     <w:name w:val="Balloon Text"/>
-    <w:basedOn w:val="Normal"/>
-    <w:link w:val="BalloonTextChar"/>
+    <w:basedOn w:val="Standard"/>
+    <w:link w:val="SprechblasentextZchn"/>
     <w:uiPriority w:val="99"/>
     <w:semiHidden/>
     <w:unhideWhenUsed/>
@@ -959,10 +968,10 @@
       <w:szCs w:val="16"/>
     </w:rPr>
   </w:style>
-  <w:style w:type="character" w:customStyle="1" w:styleId="BalloonTextChar">
-    <w:name w:val="Balloon Text Char"/>
-    <w:basedOn w:val="DefaultParagraphFont"/>
-    <w:link w:val="BalloonText"/>
+  <w:style w:type="character" w:customStyle="1" w:styleId="SprechblasentextZchn">
+    <w:name w:val="Sprechblasentext Zchn"/>
+    <w:basedOn w:val="Absatz-Standardschriftart"/>
+    <w:link w:val="Sprechblasentext"/>
     <w:uiPriority w:val="99"/>
     <w:semiHidden/>
     <w:rsid w:val="00800B80"/>
@@ -972,10 +981,10 @@
       <w:szCs w:val="16"/>
     </w:rPr>
   </w:style>
-  <w:style w:type="paragraph" w:styleId="Caption">
+  <w:style w:type="paragraph" w:styleId="Beschriftung">
     <w:name w:val="caption"/>
-    <w:basedOn w:val="Normal"/>
-    <w:next w:val="Normal"/>
+    <w:basedOn w:val="Standard"/>
+    <w:next w:val="Standard"/>
     <w:uiPriority w:val="35"/>
     <w:unhideWhenUsed/>
     <w:qFormat/>
@@ -991,9 +1000,9 @@
       <w:szCs w:val="18"/>
     </w:rPr>
   </w:style>
-  <w:style w:type="character" w:styleId="CommentReference">
+  <w:style w:type="character" w:styleId="Kommentarzeichen">
     <w:name w:val="annotation reference"/>
-    <w:basedOn w:val="DefaultParagraphFont"/>
+    <w:basedOn w:val="Absatz-Standardschriftart"/>
     <w:uiPriority w:val="99"/>
     <w:semiHidden/>
     <w:unhideWhenUsed/>
@@ -1003,10 +1012,10 @@
       <w:szCs w:val="16"/>
     </w:rPr>
   </w:style>
-  <w:style w:type="paragraph" w:styleId="CommentText">
+  <w:style w:type="paragraph" w:styleId="Kommentartext">
     <w:name w:val="annotation text"/>
-    <w:basedOn w:val="Normal"/>
-    <w:link w:val="CommentTextChar"/>
+    <w:basedOn w:val="Standard"/>
+    <w:link w:val="KommentartextZchn"/>
     <w:uiPriority w:val="99"/>
     <w:semiHidden/>
     <w:unhideWhenUsed/>
@@ -1019,10 +1028,10 @@
       <w:szCs w:val="20"/>
     </w:rPr>
   </w:style>
-  <w:style w:type="character" w:customStyle="1" w:styleId="CommentTextChar">
-    <w:name w:val="Comment Text Char"/>
-    <w:basedOn w:val="DefaultParagraphFont"/>
-    <w:link w:val="CommentText"/>
+  <w:style w:type="character" w:customStyle="1" w:styleId="KommentartextZchn">
+    <w:name w:val="Kommentartext Zchn"/>
+    <w:basedOn w:val="Absatz-Standardschriftart"/>
+    <w:link w:val="Kommentartext"/>
     <w:uiPriority w:val="99"/>
     <w:semiHidden/>
     <w:rsid w:val="00F979D7"/>
@@ -1031,11 +1040,11 @@
       <w:szCs w:val="20"/>
     </w:rPr>
   </w:style>
-  <w:style w:type="paragraph" w:styleId="CommentSubject">
+  <w:style w:type="paragraph" w:styleId="Kommentarthema">
     <w:name w:val="annotation subject"/>
-    <w:basedOn w:val="CommentText"/>
-    <w:next w:val="CommentText"/>
-    <w:link w:val="CommentSubjectChar"/>
+    <w:basedOn w:val="Kommentartext"/>
+    <w:next w:val="Kommentartext"/>
+    <w:link w:val="KommentarthemaZchn"/>
     <w:uiPriority w:val="99"/>
     <w:semiHidden/>
     <w:unhideWhenUsed/>
@@ -1045,10 +1054,10 @@
       <w:bCs/>
     </w:rPr>
   </w:style>
-  <w:style w:type="character" w:customStyle="1" w:styleId="CommentSubjectChar">
-    <w:name w:val="Comment Subject Char"/>
-    <w:basedOn w:val="CommentTextChar"/>
-    <w:link w:val="CommentSubject"/>
+  <w:style w:type="character" w:customStyle="1" w:styleId="KommentarthemaZchn">
+    <w:name w:val="Kommentarthema Zchn"/>
+    <w:basedOn w:val="KommentartextZchn"/>
+    <w:link w:val="Kommentarthema"/>
     <w:uiPriority w:val="99"/>
     <w:semiHidden/>
     <w:rsid w:val="00F979D7"/>
@@ -1218,17 +1227,17 @@
     <w:lsdException w:name="Bibliography" w:uiPriority="37"/>
     <w:lsdException w:name="TOC Heading" w:uiPriority="39" w:qFormat="1"/>
   </w:latentStyles>
-  <w:style w:type="paragraph" w:default="1" w:styleId="Normal">
+  <w:style w:type="paragraph" w:default="1" w:styleId="Standard">
     <w:name w:val="Normal"/>
     <w:qFormat/>
   </w:style>
-  <w:style w:type="character" w:default="1" w:styleId="DefaultParagraphFont">
+  <w:style w:type="character" w:default="1" w:styleId="Absatz-Standardschriftart">
     <w:name w:val="Default Paragraph Font"/>
     <w:uiPriority w:val="1"/>
     <w:semiHidden/>
     <w:unhideWhenUsed/>
   </w:style>
-  <w:style w:type="table" w:default="1" w:styleId="TableNormal">
+  <w:style w:type="table" w:default="1" w:styleId="NormaleTabelle">
     <w:name w:val="Normal Table"/>
     <w:uiPriority w:val="99"/>
     <w:semiHidden/>
@@ -1243,16 +1252,16 @@
       </w:tblCellMar>
     </w:tblPr>
   </w:style>
-  <w:style w:type="numbering" w:default="1" w:styleId="NoList">
+  <w:style w:type="numbering" w:default="1" w:styleId="KeineListe">
     <w:name w:val="No List"/>
     <w:uiPriority w:val="99"/>
     <w:semiHidden/>
     <w:unhideWhenUsed/>
   </w:style>
-  <w:style w:type="paragraph" w:styleId="BalloonText">
+  <w:style w:type="paragraph" w:styleId="Sprechblasentext">
     <w:name w:val="Balloon Text"/>
-    <w:basedOn w:val="Normal"/>
-    <w:link w:val="BalloonTextChar"/>
+    <w:basedOn w:val="Standard"/>
+    <w:link w:val="SprechblasentextZchn"/>
     <w:uiPriority w:val="99"/>
     <w:semiHidden/>
     <w:unhideWhenUsed/>
@@ -1266,10 +1275,10 @@
       <w:szCs w:val="16"/>
     </w:rPr>
   </w:style>
-  <w:style w:type="character" w:customStyle="1" w:styleId="BalloonTextChar">
-    <w:name w:val="Balloon Text Char"/>
-    <w:basedOn w:val="DefaultParagraphFont"/>
-    <w:link w:val="BalloonText"/>
+  <w:style w:type="character" w:customStyle="1" w:styleId="SprechblasentextZchn">
+    <w:name w:val="Sprechblasentext Zchn"/>
+    <w:basedOn w:val="Absatz-Standardschriftart"/>
+    <w:link w:val="Sprechblasentext"/>
     <w:uiPriority w:val="99"/>
     <w:semiHidden/>
     <w:rsid w:val="00800B80"/>
@@ -1279,10 +1288,10 @@
       <w:szCs w:val="16"/>
     </w:rPr>
   </w:style>
-  <w:style w:type="paragraph" w:styleId="Caption">
+  <w:style w:type="paragraph" w:styleId="Beschriftung">
     <w:name w:val="caption"/>
-    <w:basedOn w:val="Normal"/>
-    <w:next w:val="Normal"/>
+    <w:basedOn w:val="Standard"/>
+    <w:next w:val="Standard"/>
     <w:uiPriority w:val="35"/>
     <w:unhideWhenUsed/>
     <w:qFormat/>
@@ -1298,9 +1307,9 @@
       <w:szCs w:val="18"/>
     </w:rPr>
   </w:style>
-  <w:style w:type="character" w:styleId="CommentReference">
+  <w:style w:type="character" w:styleId="Kommentarzeichen">
     <w:name w:val="annotation reference"/>
-    <w:basedOn w:val="DefaultParagraphFont"/>
+    <w:basedOn w:val="Absatz-Standardschriftart"/>
     <w:uiPriority w:val="99"/>
     <w:semiHidden/>
     <w:unhideWhenUsed/>
@@ -1310,10 +1319,10 @@
       <w:szCs w:val="16"/>
     </w:rPr>
   </w:style>
-  <w:style w:type="paragraph" w:styleId="CommentText">
+  <w:style w:type="paragraph" w:styleId="Kommentartext">
     <w:name w:val="annotation text"/>
-    <w:basedOn w:val="Normal"/>
-    <w:link w:val="CommentTextChar"/>
+    <w:basedOn w:val="Standard"/>
+    <w:link w:val="KommentartextZchn"/>
     <w:uiPriority w:val="99"/>
     <w:semiHidden/>
     <w:unhideWhenUsed/>
@@ -1326,10 +1335,10 @@
       <w:szCs w:val="20"/>
     </w:rPr>
   </w:style>
-  <w:style w:type="character" w:customStyle="1" w:styleId="CommentTextChar">
-    <w:name w:val="Comment Text Char"/>
-    <w:basedOn w:val="DefaultParagraphFont"/>
-    <w:link w:val="CommentText"/>
+  <w:style w:type="character" w:customStyle="1" w:styleId="KommentartextZchn">
+    <w:name w:val="Kommentartext Zchn"/>
+    <w:basedOn w:val="Absatz-Standardschriftart"/>
+    <w:link w:val="Kommentartext"/>
     <w:uiPriority w:val="99"/>
     <w:semiHidden/>
     <w:rsid w:val="00F979D7"/>
@@ -1338,11 +1347,11 @@
       <w:szCs w:val="20"/>
     </w:rPr>
   </w:style>
-  <w:style w:type="paragraph" w:styleId="CommentSubject">
+  <w:style w:type="paragraph" w:styleId="Kommentarthema">
     <w:name w:val="annotation subject"/>
-    <w:basedOn w:val="CommentText"/>
-    <w:next w:val="CommentText"/>
-    <w:link w:val="CommentSubjectChar"/>
+    <w:basedOn w:val="Kommentartext"/>
+    <w:next w:val="Kommentartext"/>
+    <w:link w:val="KommentarthemaZchn"/>
     <w:uiPriority w:val="99"/>
     <w:semiHidden/>
     <w:unhideWhenUsed/>
@@ -1352,10 +1361,10 @@
       <w:bCs/>
     </w:rPr>
   </w:style>
-  <w:style w:type="character" w:customStyle="1" w:styleId="CommentSubjectChar">
-    <w:name w:val="Comment Subject Char"/>
-    <w:basedOn w:val="CommentTextChar"/>
-    <w:link w:val="CommentSubject"/>
+  <w:style w:type="character" w:customStyle="1" w:styleId="KommentarthemaZchn">
+    <w:name w:val="Kommentarthema Zchn"/>
+    <w:basedOn w:val="KommentartextZchn"/>
+    <w:link w:val="Kommentarthema"/>
     <w:uiPriority w:val="99"/>
     <w:semiHidden/>
     <w:rsid w:val="00F979D7"/>
@@ -1372,7 +1381,7 @@
 <file path=word/charts/chart1.xml><?xml version="1.0" encoding="utf-8"?>
 <c:chartSpace xmlns:c="http://schemas.openxmlformats.org/drawingml/2006/chart" xmlns:a="http://schemas.openxmlformats.org/drawingml/2006/main" xmlns:r="http://schemas.openxmlformats.org/officeDocument/2006/relationships">
   <c:date1904 val="0"/>
-  <c:lang val="en-US"/>
+  <c:lang val="de-DE"/>
   <c:roundedCorners val="0"/>
   <mc:AlternateContent xmlns:mc="http://schemas.openxmlformats.org/markup-compatibility/2006">
     <mc:Choice xmlns:c14="http://schemas.microsoft.com/office/drawing/2007/8/2/chart" Requires="c14">
@@ -1509,7 +1518,7 @@
                 <a:pPr>
                   <a:defRPr sz="1100" b="1"/>
                 </a:pPr>
-                <a:endParaRPr lang="en-US"/>
+                <a:endParaRPr lang="de-DE"/>
               </a:p>
             </c:txPr>
             <c:showLegendKey val="0"/>
@@ -1664,7 +1673,7 @@
 <file path=word/charts/chart2.xml><?xml version="1.0" encoding="utf-8"?>
 <c:chartSpace xmlns:c="http://schemas.openxmlformats.org/drawingml/2006/chart" xmlns:a="http://schemas.openxmlformats.org/drawingml/2006/main" xmlns:r="http://schemas.openxmlformats.org/officeDocument/2006/relationships">
   <c:date1904 val="0"/>
-  <c:lang val="en-US"/>
+  <c:lang val="de-DE"/>
   <c:roundedCorners val="0"/>
   <mc:AlternateContent xmlns:mc="http://schemas.openxmlformats.org/markup-compatibility/2006">
     <mc:Choice xmlns:c14="http://schemas.microsoft.com/office/drawing/2007/8/2/chart" Requires="c14">
@@ -1699,25 +1708,17 @@
             <c:bubble3D val="0"/>
             <c:spPr>
               <a:solidFill>
-                <a:srgbClr val="A38FBB"/>
+                <a:schemeClr val="accent4">
+                  <a:lumMod val="60000"/>
+                  <a:lumOff val="40000"/>
+                </a:schemeClr>
               </a:solidFill>
             </c:spPr>
           </c:dPt>
           <c:dLbls>
             <c:dLbl>
-              <c:idx val="4"/>
-              <c:numFmt formatCode="General" sourceLinked="0"/>
-              <c:spPr/>
-              <c:txPr>
-                <a:bodyPr/>
-                <a:lstStyle/>
-                <a:p>
-                  <a:pPr>
-                    <a:defRPr sz="1100" b="1"/>
-                  </a:pPr>
-                  <a:endParaRPr lang="en-US"/>
-                </a:p>
-              </c:txPr>
+              <c:idx val="0"/>
+              <c:layout/>
               <c:dLblPos val="inEnd"/>
               <c:showLegendKey val="0"/>
               <c:showVal val="0"/>
@@ -1733,10 +1734,9 @@
                 <a:pPr>
                   <a:defRPr sz="1100" b="1"/>
                 </a:pPr>
-                <a:endParaRPr lang="en-US"/>
+                <a:endParaRPr lang="de-DE"/>
               </a:p>
             </c:txPr>
-            <c:dLblPos val="inEnd"/>
             <c:showLegendKey val="0"/>
             <c:showVal val="0"/>
             <c:showCatName val="0"/>
@@ -1751,16 +1751,16 @@
               <c:strCache>
                 <c:ptCount val="5"/>
                 <c:pt idx="0">
-                  <c:v>Degree &gt;= 30</c:v>
+                  <c:v>Degree &gt;= 15</c:v>
                 </c:pt>
                 <c:pt idx="1">
-                  <c:v>Dgree 18-28</c:v>
+                  <c:v>Dgree 9-14</c:v>
                 </c:pt>
                 <c:pt idx="2">
-                  <c:v>Degree 8-16</c:v>
+                  <c:v>Degree 4-8</c:v>
                 </c:pt>
                 <c:pt idx="3">
-                  <c:v>Degree 2-6</c:v>
+                  <c:v>Degree 1-3</c:v>
                 </c:pt>
                 <c:pt idx="4">
                   <c:v>Degree 0</c:v>
@@ -1807,7 +1807,16 @@
     </c:plotArea>
     <c:legend>
       <c:legendPos val="r"/>
-      <c:layout/>
+      <c:layout>
+        <c:manualLayout>
+          <c:xMode val="edge"/>
+          <c:yMode val="edge"/>
+          <c:x val="0.7191996516130551"/>
+          <c:y val="0.16086653347436047"/>
+          <c:w val="0.27630756917717125"/>
+          <c:h val="0.67030673404630392"/>
+        </c:manualLayout>
+      </c:layout>
       <c:overlay val="0"/>
       <c:txPr>
         <a:bodyPr/>
@@ -1816,7 +1825,7 @@
           <a:pPr>
             <a:defRPr sz="1200"/>
           </a:pPr>
-          <a:endParaRPr lang="en-US"/>
+          <a:endParaRPr lang="de-DE"/>
         </a:p>
       </c:txPr>
     </c:legend>
@@ -1833,7 +1842,7 @@
 <file path=word/charts/chart3.xml><?xml version="1.0" encoding="utf-8"?>
 <c:chartSpace xmlns:c="http://schemas.openxmlformats.org/drawingml/2006/chart" xmlns:a="http://schemas.openxmlformats.org/drawingml/2006/main" xmlns:r="http://schemas.openxmlformats.org/officeDocument/2006/relationships">
   <c:date1904 val="0"/>
-  <c:lang val="en-US"/>
+  <c:lang val="de-DE"/>
   <c:roundedCorners val="0"/>
   <mc:AlternateContent xmlns:mc="http://schemas.openxmlformats.org/markup-compatibility/2006">
     <mc:Choice xmlns:c14="http://schemas.microsoft.com/office/drawing/2007/8/2/chart" Requires="c14">
@@ -1921,43 +1930,43 @@
                 <c:formatCode>General</c:formatCode>
                 <c:ptCount val="13"/>
                 <c:pt idx="0">
-                  <c:v>40</c:v>
+                  <c:v>20</c:v>
                 </c:pt>
                 <c:pt idx="1">
-                  <c:v>38</c:v>
+                  <c:v>19</c:v>
                 </c:pt>
                 <c:pt idx="2">
-                  <c:v>30</c:v>
+                  <c:v>15</c:v>
                 </c:pt>
                 <c:pt idx="3">
-                  <c:v>28</c:v>
+                  <c:v>14</c:v>
                 </c:pt>
                 <c:pt idx="4">
-                  <c:v>26</c:v>
+                  <c:v>13</c:v>
                 </c:pt>
                 <c:pt idx="5">
-                  <c:v>26</c:v>
+                  <c:v>13</c:v>
                 </c:pt>
                 <c:pt idx="6">
-                  <c:v>24</c:v>
+                  <c:v>12</c:v>
                 </c:pt>
                 <c:pt idx="7">
-                  <c:v>18</c:v>
+                  <c:v>9</c:v>
                 </c:pt>
                 <c:pt idx="8">
-                  <c:v>18</c:v>
+                  <c:v>9</c:v>
                 </c:pt>
                 <c:pt idx="9">
-                  <c:v>18</c:v>
+                  <c:v>9</c:v>
                 </c:pt>
                 <c:pt idx="10">
-                  <c:v>18</c:v>
+                  <c:v>9</c:v>
                 </c:pt>
                 <c:pt idx="11">
-                  <c:v>16</c:v>
+                  <c:v>8</c:v>
                 </c:pt>
                 <c:pt idx="12">
-                  <c:v>16</c:v>
+                  <c:v>8</c:v>
                 </c:pt>
               </c:numCache>
             </c:numRef>
@@ -1971,13 +1980,12 @@
           <c:showPercent val="0"/>
           <c:showBubbleSize val="0"/>
         </c:dLbls>
-        <c:gapWidth val="150"/>
-        <c:overlap val="-25"/>
-        <c:axId val="41265408"/>
-        <c:axId val="41279488"/>
+        <c:gapWidth val="75"/>
+        <c:axId val="73613696"/>
+        <c:axId val="73615232"/>
       </c:barChart>
       <c:catAx>
-        <c:axId val="41265408"/>
+        <c:axId val="73613696"/>
         <c:scaling>
           <c:orientation val="minMax"/>
         </c:scaling>
@@ -1993,10 +2001,10 @@
             <a:pPr>
               <a:defRPr sz="1100" b="1"/>
             </a:pPr>
-            <a:endParaRPr lang="en-US"/>
+            <a:endParaRPr lang="de-DE"/>
           </a:p>
         </c:txPr>
-        <c:crossAx val="41279488"/>
+        <c:crossAx val="73615232"/>
         <c:crosses val="autoZero"/>
         <c:auto val="1"/>
         <c:lblAlgn val="ctr"/>
@@ -2004,17 +2012,17 @@
         <c:noMultiLvlLbl val="0"/>
       </c:catAx>
       <c:valAx>
-        <c:axId val="41279488"/>
+        <c:axId val="73615232"/>
         <c:scaling>
           <c:orientation val="minMax"/>
         </c:scaling>
         <c:delete val="1"/>
         <c:axPos val="b"/>
         <c:numFmt formatCode="General" sourceLinked="1"/>
-        <c:majorTickMark val="out"/>
+        <c:majorTickMark val="none"/>
         <c:minorTickMark val="none"/>
         <c:tickLblPos val="nextTo"/>
-        <c:crossAx val="41265408"/>
+        <c:crossAx val="73613696"/>
         <c:crosses val="autoZero"/>
         <c:crossBetween val="between"/>
       </c:valAx>
@@ -2023,6 +2031,16 @@
       <c:legendPos val="b"/>
       <c:layout/>
       <c:overlay val="0"/>
+      <c:txPr>
+        <a:bodyPr/>
+        <a:lstStyle/>
+        <a:p>
+          <a:pPr>
+            <a:defRPr sz="1100"/>
+          </a:pPr>
+          <a:endParaRPr lang="de-DE"/>
+        </a:p>
+      </c:txPr>
     </c:legend>
     <c:plotVisOnly val="1"/>
     <c:dispBlanksAs val="gap"/>
@@ -2037,7 +2055,7 @@
 <file path=word/charts/chart4.xml><?xml version="1.0" encoding="utf-8"?>
 <c:chartSpace xmlns:c="http://schemas.openxmlformats.org/drawingml/2006/chart" xmlns:a="http://schemas.openxmlformats.org/drawingml/2006/main" xmlns:r="http://schemas.openxmlformats.org/officeDocument/2006/relationships">
   <c:date1904 val="0"/>
-  <c:lang val="en-US"/>
+  <c:lang val="de-DE"/>
   <c:roundedCorners val="0"/>
   <mc:AlternateContent xmlns:mc="http://schemas.openxmlformats.org/markup-compatibility/2006">
     <mc:Choice xmlns:c14="http://schemas.microsoft.com/office/drawing/2007/8/2/chart" Requires="c14">
@@ -2188,11 +2206,11 @@
         </c:dLbls>
         <c:gapWidth val="150"/>
         <c:overlap val="-25"/>
-        <c:axId val="41316736"/>
-        <c:axId val="41318272"/>
+        <c:axId val="72955776"/>
+        <c:axId val="72957312"/>
       </c:barChart>
       <c:catAx>
-        <c:axId val="41316736"/>
+        <c:axId val="72955776"/>
         <c:scaling>
           <c:orientation val="minMax"/>
         </c:scaling>
@@ -2208,10 +2226,10 @@
             <a:pPr>
               <a:defRPr sz="1100" b="1"/>
             </a:pPr>
-            <a:endParaRPr lang="en-US"/>
+            <a:endParaRPr lang="de-DE"/>
           </a:p>
         </c:txPr>
-        <c:crossAx val="41318272"/>
+        <c:crossAx val="72957312"/>
         <c:crosses val="autoZero"/>
         <c:auto val="1"/>
         <c:lblAlgn val="ctr"/>
@@ -2219,7 +2237,7 @@
         <c:noMultiLvlLbl val="0"/>
       </c:catAx>
       <c:valAx>
-        <c:axId val="41318272"/>
+        <c:axId val="72957312"/>
         <c:scaling>
           <c:orientation val="minMax"/>
         </c:scaling>
@@ -2229,7 +2247,7 @@
         <c:majorTickMark val="none"/>
         <c:minorTickMark val="none"/>
         <c:tickLblPos val="nextTo"/>
-        <c:crossAx val="41316736"/>
+        <c:crossAx val="72955776"/>
         <c:crosses val="autoZero"/>
         <c:crossBetween val="between"/>
       </c:valAx>
@@ -2252,7 +2270,7 @@
 <file path=word/charts/chart5.xml><?xml version="1.0" encoding="utf-8"?>
 <c:chartSpace xmlns:c="http://schemas.openxmlformats.org/drawingml/2006/chart" xmlns:a="http://schemas.openxmlformats.org/drawingml/2006/main" xmlns:r="http://schemas.openxmlformats.org/officeDocument/2006/relationships">
   <c:date1904 val="0"/>
-  <c:lang val="en-US"/>
+  <c:lang val="de-DE"/>
   <c:roundedCorners val="0"/>
   <mc:AlternateContent xmlns:mc="http://schemas.openxmlformats.org/markup-compatibility/2006">
     <mc:Choice xmlns:c14="http://schemas.microsoft.com/office/drawing/2007/8/2/chart" Requires="c14">
@@ -2403,11 +2421,11 @@
         </c:dLbls>
         <c:gapWidth val="150"/>
         <c:overlap val="-25"/>
-        <c:axId val="55765248"/>
-        <c:axId val="55783424"/>
+        <c:axId val="72417280"/>
+        <c:axId val="72418816"/>
       </c:barChart>
       <c:catAx>
-        <c:axId val="55765248"/>
+        <c:axId val="72417280"/>
         <c:scaling>
           <c:orientation val="minMax"/>
         </c:scaling>
@@ -2423,10 +2441,10 @@
             <a:pPr>
               <a:defRPr sz="1100" b="1"/>
             </a:pPr>
-            <a:endParaRPr lang="en-US"/>
+            <a:endParaRPr lang="de-DE"/>
           </a:p>
         </c:txPr>
-        <c:crossAx val="55783424"/>
+        <c:crossAx val="72418816"/>
         <c:crosses val="autoZero"/>
         <c:auto val="1"/>
         <c:lblAlgn val="ctr"/>
@@ -2434,7 +2452,7 @@
         <c:noMultiLvlLbl val="0"/>
       </c:catAx>
       <c:valAx>
-        <c:axId val="55783424"/>
+        <c:axId val="72418816"/>
         <c:scaling>
           <c:orientation val="minMax"/>
         </c:scaling>
@@ -2444,7 +2462,7 @@
         <c:majorTickMark val="out"/>
         <c:minorTickMark val="none"/>
         <c:tickLblPos val="nextTo"/>
-        <c:crossAx val="55765248"/>
+        <c:crossAx val="72417280"/>
         <c:crosses val="autoZero"/>
         <c:crossBetween val="between"/>
       </c:valAx>

</xml_diff>